<commit_message>
Updated Title page & ToC
</commit_message>
<xml_diff>
--- a/CourseMaterial/Electron-Title-Section.docx
+++ b/CourseMaterial/Electron-Title-Section.docx
@@ -11,117 +11,27 @@
         <w:spacing w:after="240" w:line="276" w:lineRule="auto"/>
         <w:jc w:val="center"/>
         <w:rPr>
-          <w:rFonts w:ascii="Helvetica Neue Thin" w:hAnsi="Helvetica Neue Thin" w:cs="Helvetica Neue"/>
+          <w:rFonts w:ascii="Venera 700" w:hAnsi="Venera 700" w:cs="Helvetica Neue"/>
           <w:color w:val="000000"/>
           <w:sz w:val="72"/>
           <w:szCs w:val="72"/>
         </w:rPr>
       </w:pPr>
-    </w:p>
-    <w:p>
-      <w:pPr>
-        <w:widowControl w:val="0"/>
-        <w:autoSpaceDE w:val="0"/>
-        <w:autoSpaceDN w:val="0"/>
-        <w:adjustRightInd w:val="0"/>
-        <w:spacing w:after="240" w:line="276" w:lineRule="auto"/>
-        <w:jc w:val="center"/>
-        <w:rPr>
-          <w:rFonts w:ascii="Venera 700" w:hAnsi="Venera 700" w:cs="Helvetica Neue"/>
-          <w:color w:val="000000"/>
-          <w:sz w:val="72"/>
-          <w:szCs w:val="72"/>
-        </w:rPr>
-      </w:pPr>
-      <w:r>
-        <w:rPr>
-          <w:rFonts w:ascii="Venera 700" w:hAnsi="Venera 700" w:cs="Helvetica Neue"/>
-          <w:color w:val="000000"/>
-          <w:sz w:val="72"/>
-          <w:szCs w:val="72"/>
-        </w:rPr>
-        <w:t>ELECTRON</w:t>
-      </w:r>
-      <w:r>
-        <w:rPr>
-          <w:rFonts w:ascii="Venera 700" w:hAnsi="Venera 700" w:cs="Helvetica Neue"/>
-          <w:color w:val="000000"/>
-          <w:sz w:val="72"/>
-          <w:szCs w:val="72"/>
-        </w:rPr>
-        <w:t xml:space="preserve"> </w:t>
-      </w:r>
-      <w:r>
-        <w:rPr>
-          <w:rFonts w:ascii="Venera 700" w:hAnsi="Venera 700" w:cs="Helvetica Neue"/>
-          <w:color w:val="000000"/>
-          <w:sz w:val="72"/>
-          <w:szCs w:val="72"/>
-        </w:rPr>
-        <w:t>BOOTCAMP</w:t>
-      </w:r>
-      <w:r>
-        <w:rPr>
-          <w:rFonts w:ascii="Venera 700" w:hAnsi="Venera 700" w:cs="Helvetica Neue"/>
-          <w:color w:val="000000"/>
-          <w:sz w:val="72"/>
-          <w:szCs w:val="72"/>
-        </w:rPr>
-        <w:t xml:space="preserve"> </w:t>
-      </w:r>
-    </w:p>
-    <w:p>
-      <w:pPr>
-        <w:widowControl w:val="0"/>
-        <w:autoSpaceDE w:val="0"/>
-        <w:autoSpaceDN w:val="0"/>
-        <w:adjustRightInd w:val="0"/>
-        <w:spacing w:after="240" w:line="276" w:lineRule="auto"/>
-        <w:jc w:val="center"/>
-        <w:rPr>
-          <w:rFonts w:ascii="Montserrat Thin" w:hAnsi="Montserrat Thin" w:cs="Times"/>
-          <w:color w:val="000000"/>
-          <w:sz w:val="48"/>
-          <w:szCs w:val="48"/>
-        </w:rPr>
-      </w:pPr>
-      <w:r>
-        <w:rPr>
-          <w:rFonts w:ascii="Montserrat Thin" w:hAnsi="Montserrat Thin" w:cs="Helvetica Neue"/>
-          <w:color w:val="000000"/>
-          <w:sz w:val="48"/>
-          <w:szCs w:val="48"/>
-        </w:rPr>
-        <w:t>Build cross platform desktop apps with JavaScript, HTML, and CSS</w:t>
-      </w:r>
-    </w:p>
-    <w:p>
-      <w:pPr>
-        <w:widowControl w:val="0"/>
-        <w:autoSpaceDE w:val="0"/>
-        <w:autoSpaceDN w:val="0"/>
-        <w:adjustRightInd w:val="0"/>
-        <w:spacing w:after="240" w:line="276" w:lineRule="auto"/>
-        <w:rPr>
-          <w:rFonts w:cs="Helvetica Neue"/>
-          <w:color w:val="000000"/>
-        </w:rPr>
-      </w:pPr>
       <w:r>
         <w:rPr>
           <w:noProof/>
         </w:rPr>
         <w:drawing>
-          <wp:anchor distT="0" distB="0" distL="114300" distR="114300" simplePos="0" relativeHeight="251659264" behindDoc="0" locked="0" layoutInCell="1" allowOverlap="1" wp14:anchorId="19CC5981" wp14:editId="7C89C10D">
+          <wp:anchor distT="0" distB="0" distL="114300" distR="114300" simplePos="0" relativeHeight="251659264" behindDoc="0" locked="0" layoutInCell="1" allowOverlap="1" wp14:anchorId="19CC5981" wp14:editId="25ED1410">
             <wp:simplePos x="0" y="0"/>
             <wp:positionH relativeFrom="margin">
-              <wp:posOffset>965835</wp:posOffset>
+              <wp:posOffset>1120140</wp:posOffset>
             </wp:positionH>
             <wp:positionV relativeFrom="margin">
-              <wp:posOffset>3389118</wp:posOffset>
+              <wp:posOffset>14605</wp:posOffset>
             </wp:positionV>
-            <wp:extent cx="4131945" cy="2628900"/>
-            <wp:effectExtent l="0" t="0" r="8255" b="12700"/>
+            <wp:extent cx="3952240" cy="2513330"/>
+            <wp:effectExtent l="0" t="0" r="0" b="1270"/>
             <wp:wrapSquare wrapText="bothSides"/>
             <wp:docPr id="5" name="Picture 5" descr="Macintosh HD:Users:ivadelic:Desktop:Screen Shot 2016-03-29 at 10.36.53 AM.png"/>
             <wp:cNvGraphicFramePr>
@@ -152,7 +62,7 @@
                   <pic:spPr bwMode="auto">
                     <a:xfrm>
                       <a:off x="0" y="0"/>
-                      <a:ext cx="4131945" cy="2628900"/>
+                      <a:ext cx="3952240" cy="2513330"/>
                     </a:xfrm>
                     <a:prstGeom prst="rect">
                       <a:avLst/>
@@ -165,29 +75,14 @@
                 </pic:pic>
               </a:graphicData>
             </a:graphic>
+            <wp14:sizeRelH relativeFrom="margin">
+              <wp14:pctWidth>0</wp14:pctWidth>
+            </wp14:sizeRelH>
+            <wp14:sizeRelV relativeFrom="margin">
+              <wp14:pctHeight>0</wp14:pctHeight>
+            </wp14:sizeRelV>
           </wp:anchor>
         </w:drawing>
-      </w:r>
-      <w:r>
-        <w:rPr>
-          <w:rFonts w:cs="Helvetica Neue"/>
-          <w:color w:val="000000"/>
-        </w:rPr>
-        <w:br/>
-      </w:r>
-      <w:r>
-        <w:rPr>
-          <w:rFonts w:cs="Helvetica Neue"/>
-          <w:color w:val="000000"/>
-        </w:rPr>
-        <w:br/>
-      </w:r>
-      <w:r>
-        <w:rPr>
-          <w:rFonts w:cs="Helvetica Neue"/>
-          <w:color w:val="000000"/>
-        </w:rPr>
-        <w:br/>
       </w:r>
     </w:p>
     <w:p>
@@ -197,17 +92,252 @@
         <w:autoSpaceDN w:val="0"/>
         <w:adjustRightInd w:val="0"/>
         <w:spacing w:after="240" w:line="276" w:lineRule="auto"/>
-        <w:rPr>
-          <w:rFonts w:ascii="Montserrat" w:hAnsi="Montserrat" w:cs="Times"/>
-          <w:color w:val="000000"/>
-          <w:sz w:val="28"/>
-          <w:szCs w:val="28"/>
+        <w:jc w:val="center"/>
+        <w:rPr>
+          <w:rFonts w:ascii="Venera 700" w:hAnsi="Venera 700" w:cs="Helvetica Neue"/>
+          <w:color w:val="000000"/>
+          <w:sz w:val="72"/>
+          <w:szCs w:val="72"/>
+        </w:rPr>
+      </w:pPr>
+    </w:p>
+    <w:p>
+      <w:pPr>
+        <w:widowControl w:val="0"/>
+        <w:autoSpaceDE w:val="0"/>
+        <w:autoSpaceDN w:val="0"/>
+        <w:adjustRightInd w:val="0"/>
+        <w:spacing w:after="240" w:line="276" w:lineRule="auto"/>
+        <w:jc w:val="center"/>
+        <w:rPr>
+          <w:rFonts w:ascii="Venera 700" w:hAnsi="Venera 700" w:cs="Helvetica Neue"/>
+          <w:color w:val="000000"/>
+          <w:sz w:val="72"/>
+          <w:szCs w:val="72"/>
         </w:rPr>
       </w:pPr>
       <w:r>
         <w:rPr>
           <w:rFonts w:cs="Helvetica Neue"/>
           <w:b/>
+          <w:noProof/>
+          <w:color w:val="000000"/>
+        </w:rPr>
+        <w:drawing>
+          <wp:anchor distT="0" distB="0" distL="114300" distR="114300" simplePos="0" relativeHeight="251660288" behindDoc="0" locked="0" layoutInCell="1" allowOverlap="1" wp14:anchorId="7B37CAE8" wp14:editId="645DB10F">
+            <wp:simplePos x="0" y="0"/>
+            <wp:positionH relativeFrom="column">
+              <wp:posOffset>2026920</wp:posOffset>
+            </wp:positionH>
+            <wp:positionV relativeFrom="paragraph">
+              <wp:posOffset>609600</wp:posOffset>
+            </wp:positionV>
+            <wp:extent cx="2124710" cy="2176145"/>
+            <wp:effectExtent l="0" t="0" r="0" b="0"/>
+            <wp:wrapSquare wrapText="bothSides"/>
+            <wp:docPr id="1" name="Picture 1"/>
+            <wp:cNvGraphicFramePr>
+              <a:graphicFrameLocks xmlns:a="http://schemas.openxmlformats.org/drawingml/2006/main" noChangeAspect="1"/>
+            </wp:cNvGraphicFramePr>
+            <a:graphic xmlns:a="http://schemas.openxmlformats.org/drawingml/2006/main">
+              <a:graphicData uri="http://schemas.openxmlformats.org/drawingml/2006/picture">
+                <pic:pic xmlns:pic="http://schemas.openxmlformats.org/drawingml/2006/picture">
+                  <pic:nvPicPr>
+                    <pic:cNvPr id="1" name="Electron Course_3.png"/>
+                    <pic:cNvPicPr/>
+                  </pic:nvPicPr>
+                  <pic:blipFill rotWithShape="1">
+                    <a:blip r:embed="rId8">
+                      <a:extLst>
+                        <a:ext uri="{28A0092B-C50C-407E-A947-70E740481C1C}">
+                          <a14:useLocalDpi xmlns:a14="http://schemas.microsoft.com/office/drawing/2010/main" val="0"/>
+                        </a:ext>
+                      </a:extLst>
+                    </a:blip>
+                    <a:srcRect b="12020"/>
+                    <a:stretch/>
+                  </pic:blipFill>
+                  <pic:spPr bwMode="auto">
+                    <a:xfrm>
+                      <a:off x="0" y="0"/>
+                      <a:ext cx="2124710" cy="2176145"/>
+                    </a:xfrm>
+                    <a:prstGeom prst="rect">
+                      <a:avLst/>
+                    </a:prstGeom>
+                    <a:ln>
+                      <a:noFill/>
+                    </a:ln>
+                    <a:extLst>
+                      <a:ext uri="{53640926-AAD7-44D8-BBD7-CCE9431645EC}">
+                        <a14:shadowObscured xmlns:a14="http://schemas.microsoft.com/office/drawing/2010/main"/>
+                      </a:ext>
+                    </a:extLst>
+                  </pic:spPr>
+                </pic:pic>
+              </a:graphicData>
+            </a:graphic>
+            <wp14:sizeRelH relativeFrom="page">
+              <wp14:pctWidth>0</wp14:pctWidth>
+            </wp14:sizeRelH>
+            <wp14:sizeRelV relativeFrom="page">
+              <wp14:pctHeight>0</wp14:pctHeight>
+            </wp14:sizeRelV>
+          </wp:anchor>
+        </w:drawing>
+      </w:r>
+    </w:p>
+    <w:p>
+      <w:pPr>
+        <w:widowControl w:val="0"/>
+        <w:autoSpaceDE w:val="0"/>
+        <w:autoSpaceDN w:val="0"/>
+        <w:adjustRightInd w:val="0"/>
+        <w:spacing w:after="240" w:line="276" w:lineRule="auto"/>
+        <w:jc w:val="center"/>
+        <w:rPr>
+          <w:rFonts w:ascii="Venera 700" w:hAnsi="Venera 700" w:cs="Helvetica Neue"/>
+          <w:color w:val="000000"/>
+          <w:sz w:val="72"/>
+          <w:szCs w:val="72"/>
+        </w:rPr>
+      </w:pPr>
+    </w:p>
+    <w:p>
+      <w:pPr>
+        <w:widowControl w:val="0"/>
+        <w:autoSpaceDE w:val="0"/>
+        <w:autoSpaceDN w:val="0"/>
+        <w:adjustRightInd w:val="0"/>
+        <w:spacing w:after="240" w:line="276" w:lineRule="auto"/>
+        <w:jc w:val="center"/>
+        <w:rPr>
+          <w:rFonts w:ascii="Venera 700" w:hAnsi="Venera 700" w:cs="Helvetica Neue"/>
+          <w:color w:val="000000"/>
+          <w:sz w:val="72"/>
+          <w:szCs w:val="72"/>
+        </w:rPr>
+      </w:pPr>
+      <w:r>
+        <w:rPr>
+          <w:rFonts w:ascii="Venera 700" w:hAnsi="Venera 700" w:cs="Helvetica Neue"/>
+          <w:color w:val="000000"/>
+          <w:sz w:val="72"/>
+          <w:szCs w:val="72"/>
+        </w:rPr>
+        <w:t xml:space="preserve"> </w:t>
+      </w:r>
+    </w:p>
+    <w:p>
+      <w:pPr>
+        <w:widowControl w:val="0"/>
+        <w:autoSpaceDE w:val="0"/>
+        <w:autoSpaceDN w:val="0"/>
+        <w:adjustRightInd w:val="0"/>
+        <w:spacing w:after="240" w:line="276" w:lineRule="auto"/>
+        <w:jc w:val="center"/>
+        <w:rPr>
+          <w:rFonts w:ascii="Montserrat Thin" w:hAnsi="Montserrat Thin" w:cs="Helvetica Neue"/>
+          <w:b/>
+          <w:color w:val="000000"/>
+          <w:sz w:val="48"/>
+          <w:szCs w:val="48"/>
+        </w:rPr>
+      </w:pPr>
+    </w:p>
+    <w:p>
+      <w:pPr>
+        <w:widowControl w:val="0"/>
+        <w:autoSpaceDE w:val="0"/>
+        <w:autoSpaceDN w:val="0"/>
+        <w:adjustRightInd w:val="0"/>
+        <w:spacing w:after="240" w:line="276" w:lineRule="auto"/>
+        <w:jc w:val="center"/>
+        <w:rPr>
+          <w:rFonts w:ascii="Montserrat Thin" w:hAnsi="Montserrat Thin" w:cs="Helvetica Neue"/>
+          <w:color w:val="000000"/>
+          <w:sz w:val="48"/>
+          <w:szCs w:val="48"/>
+        </w:rPr>
+      </w:pPr>
+    </w:p>
+    <w:p>
+      <w:pPr>
+        <w:widowControl w:val="0"/>
+        <w:autoSpaceDE w:val="0"/>
+        <w:autoSpaceDN w:val="0"/>
+        <w:adjustRightInd w:val="0"/>
+        <w:spacing w:after="240" w:line="276" w:lineRule="auto"/>
+        <w:jc w:val="center"/>
+        <w:rPr>
+          <w:rFonts w:ascii="Montserrat Thin" w:hAnsi="Montserrat Thin" w:cs="Times"/>
+          <w:color w:val="000000"/>
+          <w:sz w:val="48"/>
+          <w:szCs w:val="48"/>
+        </w:rPr>
+      </w:pPr>
+      <w:r>
+        <w:rPr>
+          <w:rFonts w:ascii="Montserrat Thin" w:hAnsi="Montserrat Thin" w:cs="Helvetica Neue"/>
+          <w:color w:val="000000"/>
+          <w:sz w:val="48"/>
+          <w:szCs w:val="48"/>
+        </w:rPr>
+        <w:t>Build cross platform desktop apps with JavaScript, HTML, and CSS</w:t>
+      </w:r>
+    </w:p>
+    <w:p>
+      <w:pPr>
+        <w:widowControl w:val="0"/>
+        <w:autoSpaceDE w:val="0"/>
+        <w:autoSpaceDN w:val="0"/>
+        <w:adjustRightInd w:val="0"/>
+        <w:spacing w:after="240" w:line="276" w:lineRule="auto"/>
+        <w:rPr>
+          <w:rFonts w:cs="Helvetica Neue"/>
+          <w:color w:val="000000"/>
+        </w:rPr>
+      </w:pPr>
+      <w:r>
+        <w:rPr>
+          <w:rFonts w:cs="Helvetica Neue"/>
+          <w:color w:val="000000"/>
+        </w:rPr>
+        <w:br/>
+      </w:r>
+      <w:r>
+        <w:rPr>
+          <w:rFonts w:cs="Helvetica Neue"/>
+          <w:color w:val="000000"/>
+        </w:rPr>
+        <w:br/>
+      </w:r>
+      <w:r>
+        <w:rPr>
+          <w:rFonts w:cs="Helvetica Neue"/>
+          <w:color w:val="000000"/>
+        </w:rPr>
+        <w:br/>
+      </w:r>
+    </w:p>
+    <w:p>
+      <w:pPr>
+        <w:widowControl w:val="0"/>
+        <w:autoSpaceDE w:val="0"/>
+        <w:autoSpaceDN w:val="0"/>
+        <w:adjustRightInd w:val="0"/>
+        <w:spacing w:after="240" w:line="276" w:lineRule="auto"/>
+        <w:rPr>
+          <w:rFonts w:ascii="Montserrat" w:hAnsi="Montserrat" w:cs="Times"/>
+          <w:color w:val="000000"/>
+          <w:sz w:val="28"/>
+          <w:szCs w:val="28"/>
+        </w:rPr>
+      </w:pPr>
+      <w:r>
+        <w:rPr>
+          <w:rFonts w:cs="Helvetica Neue"/>
+          <w:b/>
           <w:color w:val="000000"/>
         </w:rPr>
         <w:br w:type="column"/>
@@ -229,8 +359,19 @@
           <w:sz w:val="28"/>
           <w:szCs w:val="28"/>
         </w:rPr>
-        <w:t>Electron Bootcamp</w:t>
-      </w:r>
+        <w:t xml:space="preserve">Electron </w:t>
+      </w:r>
+      <w:r>
+        <w:rPr>
+          <w:rFonts w:ascii="Montserrat" w:hAnsi="Montserrat" w:cs="Helvetica Neue"/>
+          <w:color w:val="000000"/>
+          <w:sz w:val="28"/>
+          <w:szCs w:val="28"/>
+        </w:rPr>
+        <w:t>Essentials</w:t>
+      </w:r>
+      <w:bookmarkStart w:id="0" w:name="_GoBack"/>
+      <w:bookmarkEnd w:id="0"/>
       <w:r>
         <w:rPr>
           <w:rFonts w:ascii="Montserrat" w:hAnsi="Montserrat" w:cs="Helvetica Neue"/>
@@ -574,6 +715,38 @@
         </w:rPr>
         <w:t>Electron Userland</w:t>
       </w:r>
+    </w:p>
+    <w:p>
+      <w:pPr>
+        <w:widowControl w:val="0"/>
+        <w:numPr>
+          <w:ilvl w:val="0"/>
+          <w:numId w:val="4"/>
+        </w:numPr>
+        <w:tabs>
+          <w:tab w:val="left" w:pos="220"/>
+          <w:tab w:val="left" w:pos="720"/>
+        </w:tabs>
+        <w:autoSpaceDE w:val="0"/>
+        <w:autoSpaceDN w:val="0"/>
+        <w:adjustRightInd w:val="0"/>
+        <w:spacing w:after="373" w:line="276" w:lineRule="auto"/>
+        <w:rPr>
+          <w:rFonts w:ascii="Montserrat" w:hAnsi="Montserrat" w:cs="Helvetica Neue"/>
+          <w:color w:val="000000"/>
+          <w:position w:val="-3"/>
+        </w:rPr>
+      </w:pPr>
+      <w:r>
+        <w:rPr>
+          <w:rFonts w:ascii="Montserrat" w:hAnsi="Montserrat" w:cs="Helvetica Neue"/>
+          <w:color w:val="000000"/>
+          <w:position w:val="-3"/>
+          <w:sz w:val="28"/>
+          <w:szCs w:val="28"/>
+        </w:rPr>
+        <w:t>Native Addons</w:t>
+      </w:r>
       <w:r>
         <w:rPr>
           <w:rFonts w:ascii="Montserrat" w:hAnsi="Montserrat" w:cs="Helvetica Neue"/>
@@ -610,12 +783,7 @@
       </w:pPr>
     </w:p>
     <w:sectPr>
-      <w:headerReference w:type="even" r:id="rId8"/>
-      <w:headerReference w:type="default" r:id="rId9"/>
-      <w:footerReference w:type="even" r:id="rId10"/>
-      <w:footerReference w:type="default" r:id="rId11"/>
-      <w:headerReference w:type="first" r:id="rId12"/>
-      <w:footerReference w:type="first" r:id="rId13"/>
+      <w:footerReference w:type="default" r:id="rId9"/>
       <w:pgSz w:w="12240" w:h="15840"/>
       <w:pgMar w:top="1440" w:right="1440" w:bottom="1440" w:left="1440" w:header="720" w:footer="720" w:gutter="0"/>
       <w:cols w:space="720"/>
@@ -648,16 +816,6 @@
 <w:ftr xmlns:wpc="http://schemas.microsoft.com/office/word/2010/wordprocessingCanvas" xmlns:cx="http://schemas.microsoft.com/office/drawing/2014/chartex" xmlns:cx1="http://schemas.microsoft.com/office/drawing/2015/9/8/chartex" xmlns:cx2="http://schemas.microsoft.com/office/drawing/2015/10/21/chartex" xmlns:cx3="http://schemas.microsoft.com/office/drawing/2016/5/9/chartex" xmlns:cx4="http://schemas.microsoft.com/office/drawing/2016/5/10/chartex" xmlns:cx5="http://schemas.microsoft.com/office/drawing/2016/5/11/chartex" xmlns:cx6="http://schemas.microsoft.com/office/drawing/2016/5/12/chartex" xmlns:cx7="http://schemas.microsoft.com/office/drawing/2016/5/13/chartex" xmlns:cx8="http://schemas.microsoft.com/office/drawing/2016/5/14/chartex" xmlns:mc="http://schemas.openxmlformats.org/markup-compatibility/2006" xmlns:aink="http://schemas.microsoft.com/office/drawing/2016/ink" xmlns:am3d="http://schemas.microsoft.com/office/drawing/2017/model3d" xmlns:o="urn:schemas-microsoft-com:office:office" xmlns:r="http://schemas.openxmlformats.org/officeDocument/2006/relationships" xmlns:m="http://schemas.openxmlformats.org/officeDocument/2006/math" xmlns:v="urn:schemas-microsoft-com:vml" xmlns:wp14="http://schemas.microsoft.com/office/word/2010/wordprocessingDrawing" xmlns:wp="http://schemas.openxmlformats.org/drawingml/2006/wordprocessingDrawing" xmlns:w10="urn:schemas-microsoft-com:office:word" xmlns:w="http://schemas.openxmlformats.org/wordprocessingml/2006/main" xmlns:w14="http://schemas.microsoft.com/office/word/2010/wordml" xmlns:w15="http://schemas.microsoft.com/office/word/2012/wordml" xmlns:w16cid="http://schemas.microsoft.com/office/word/2016/wordml/cid" xmlns:w16se="http://schemas.microsoft.com/office/word/2015/wordml/symex" xmlns:wpg="http://schemas.microsoft.com/office/word/2010/wordprocessingGroup" xmlns:wpi="http://schemas.microsoft.com/office/word/2010/wordprocessingInk" xmlns:wne="http://schemas.microsoft.com/office/word/2006/wordml" xmlns:wps="http://schemas.microsoft.com/office/word/2010/wordprocessingShape" mc:Ignorable="w14 w15 w16se w16cid wp14">
   <w:p>
     <w:pPr>
-      <w:pStyle w:val="Footer"/>
-    </w:pPr>
-  </w:p>
-</w:ftr>
-</file>
-
-<file path=word/footer2.xml><?xml version="1.0" encoding="utf-8"?>
-<w:ftr xmlns:wpc="http://schemas.microsoft.com/office/word/2010/wordprocessingCanvas" xmlns:cx="http://schemas.microsoft.com/office/drawing/2014/chartex" xmlns:cx1="http://schemas.microsoft.com/office/drawing/2015/9/8/chartex" xmlns:cx2="http://schemas.microsoft.com/office/drawing/2015/10/21/chartex" xmlns:cx3="http://schemas.microsoft.com/office/drawing/2016/5/9/chartex" xmlns:cx4="http://schemas.microsoft.com/office/drawing/2016/5/10/chartex" xmlns:cx5="http://schemas.microsoft.com/office/drawing/2016/5/11/chartex" xmlns:cx6="http://schemas.microsoft.com/office/drawing/2016/5/12/chartex" xmlns:cx7="http://schemas.microsoft.com/office/drawing/2016/5/13/chartex" xmlns:cx8="http://schemas.microsoft.com/office/drawing/2016/5/14/chartex" xmlns:mc="http://schemas.openxmlformats.org/markup-compatibility/2006" xmlns:aink="http://schemas.microsoft.com/office/drawing/2016/ink" xmlns:am3d="http://schemas.microsoft.com/office/drawing/2017/model3d" xmlns:o="urn:schemas-microsoft-com:office:office" xmlns:r="http://schemas.openxmlformats.org/officeDocument/2006/relationships" xmlns:m="http://schemas.openxmlformats.org/officeDocument/2006/math" xmlns:v="urn:schemas-microsoft-com:vml" xmlns:wp14="http://schemas.microsoft.com/office/word/2010/wordprocessingDrawing" xmlns:wp="http://schemas.openxmlformats.org/drawingml/2006/wordprocessingDrawing" xmlns:w10="urn:schemas-microsoft-com:office:word" xmlns:w="http://schemas.openxmlformats.org/wordprocessingml/2006/main" xmlns:w14="http://schemas.microsoft.com/office/word/2010/wordml" xmlns:w15="http://schemas.microsoft.com/office/word/2012/wordml" xmlns:w16cid="http://schemas.microsoft.com/office/word/2016/wordml/cid" xmlns:w16se="http://schemas.microsoft.com/office/word/2015/wordml/symex" xmlns:wpg="http://schemas.microsoft.com/office/word/2010/wordprocessingGroup" xmlns:wpi="http://schemas.microsoft.com/office/word/2010/wordprocessingInk" xmlns:wne="http://schemas.microsoft.com/office/word/2006/wordml" xmlns:wps="http://schemas.microsoft.com/office/word/2010/wordprocessingShape" mc:Ignorable="w14 w15 w16se w16cid wp14">
-  <w:p>
-    <w:pPr>
       <w:pStyle w:val="HeaderFooter"/>
       <w:rPr>
         <w:rFonts w:ascii="Montserrat" w:hAnsi="Montserrat"/>
@@ -669,7 +827,7 @@
         <w:sz w:val="20"/>
         <w:szCs w:val="20"/>
       </w:rPr>
-      <w:t xml:space="preserve">Copyright </w:t>
+      <w:t>Copyright ©201</w:t>
     </w:r>
     <w:r>
       <w:rPr>
@@ -677,18 +835,8 @@
         <w:sz w:val="20"/>
         <w:szCs w:val="20"/>
       </w:rPr>
-      <w:t>©201</w:t>
-    </w:r>
-    <w:r>
-      <w:rPr>
-        <w:rFonts w:ascii="Montserrat" w:hAnsi="Montserrat"/>
-        <w:sz w:val="20"/>
-        <w:szCs w:val="20"/>
-      </w:rPr>
       <w:t>9</w:t>
     </w:r>
-    <w:bookmarkStart w:id="0" w:name="_GoBack"/>
-    <w:bookmarkEnd w:id="0"/>
     <w:r>
       <w:rPr>
         <w:rFonts w:ascii="Montserrat" w:hAnsi="Montserrat"/>
@@ -706,16 +854,6 @@
 </w:ftr>
 </file>
 
-<file path=word/footer3.xml><?xml version="1.0" encoding="utf-8"?>
-<w:ftr xmlns:wpc="http://schemas.microsoft.com/office/word/2010/wordprocessingCanvas" xmlns:cx="http://schemas.microsoft.com/office/drawing/2014/chartex" xmlns:cx1="http://schemas.microsoft.com/office/drawing/2015/9/8/chartex" xmlns:cx2="http://schemas.microsoft.com/office/drawing/2015/10/21/chartex" xmlns:cx3="http://schemas.microsoft.com/office/drawing/2016/5/9/chartex" xmlns:cx4="http://schemas.microsoft.com/office/drawing/2016/5/10/chartex" xmlns:cx5="http://schemas.microsoft.com/office/drawing/2016/5/11/chartex" xmlns:cx6="http://schemas.microsoft.com/office/drawing/2016/5/12/chartex" xmlns:cx7="http://schemas.microsoft.com/office/drawing/2016/5/13/chartex" xmlns:cx8="http://schemas.microsoft.com/office/drawing/2016/5/14/chartex" xmlns:mc="http://schemas.openxmlformats.org/markup-compatibility/2006" xmlns:aink="http://schemas.microsoft.com/office/drawing/2016/ink" xmlns:am3d="http://schemas.microsoft.com/office/drawing/2017/model3d" xmlns:o="urn:schemas-microsoft-com:office:office" xmlns:r="http://schemas.openxmlformats.org/officeDocument/2006/relationships" xmlns:m="http://schemas.openxmlformats.org/officeDocument/2006/math" xmlns:v="urn:schemas-microsoft-com:vml" xmlns:wp14="http://schemas.microsoft.com/office/word/2010/wordprocessingDrawing" xmlns:wp="http://schemas.openxmlformats.org/drawingml/2006/wordprocessingDrawing" xmlns:w10="urn:schemas-microsoft-com:office:word" xmlns:w="http://schemas.openxmlformats.org/wordprocessingml/2006/main" xmlns:w14="http://schemas.microsoft.com/office/word/2010/wordml" xmlns:w15="http://schemas.microsoft.com/office/word/2012/wordml" xmlns:w16cid="http://schemas.microsoft.com/office/word/2016/wordml/cid" xmlns:w16se="http://schemas.microsoft.com/office/word/2015/wordml/symex" xmlns:wpg="http://schemas.microsoft.com/office/word/2010/wordprocessingGroup" xmlns:wpi="http://schemas.microsoft.com/office/word/2010/wordprocessingInk" xmlns:wne="http://schemas.microsoft.com/office/word/2006/wordml" xmlns:wps="http://schemas.microsoft.com/office/word/2010/wordprocessingShape" mc:Ignorable="w14 w15 w16se w16cid wp14">
-  <w:p>
-    <w:pPr>
-      <w:pStyle w:val="Footer"/>
-    </w:pPr>
-  </w:p>
-</w:ftr>
-</file>
-
 <file path=word/footnotes.xml><?xml version="1.0" encoding="utf-8"?>
 <w:footnotes xmlns:wpc="http://schemas.microsoft.com/office/word/2010/wordprocessingCanvas" xmlns:cx="http://schemas.microsoft.com/office/drawing/2014/chartex" xmlns:cx1="http://schemas.microsoft.com/office/drawing/2015/9/8/chartex" xmlns:cx2="http://schemas.microsoft.com/office/drawing/2015/10/21/chartex" xmlns:cx3="http://schemas.microsoft.com/office/drawing/2016/5/9/chartex" xmlns:cx4="http://schemas.microsoft.com/office/drawing/2016/5/10/chartex" xmlns:cx5="http://schemas.microsoft.com/office/drawing/2016/5/11/chartex" xmlns:cx6="http://schemas.microsoft.com/office/drawing/2016/5/12/chartex" xmlns:cx7="http://schemas.microsoft.com/office/drawing/2016/5/13/chartex" xmlns:cx8="http://schemas.microsoft.com/office/drawing/2016/5/14/chartex" xmlns:mc="http://schemas.openxmlformats.org/markup-compatibility/2006" xmlns:aink="http://schemas.microsoft.com/office/drawing/2016/ink" xmlns:am3d="http://schemas.microsoft.com/office/drawing/2017/model3d" xmlns:o="urn:schemas-microsoft-com:office:office" xmlns:r="http://schemas.openxmlformats.org/officeDocument/2006/relationships" xmlns:m="http://schemas.openxmlformats.org/officeDocument/2006/math" xmlns:v="urn:schemas-microsoft-com:vml" xmlns:wp14="http://schemas.microsoft.com/office/word/2010/wordprocessingDrawing" xmlns:wp="http://schemas.openxmlformats.org/drawingml/2006/wordprocessingDrawing" xmlns:w10="urn:schemas-microsoft-com:office:word" xmlns:w="http://schemas.openxmlformats.org/wordprocessingml/2006/main" xmlns:w14="http://schemas.microsoft.com/office/word/2010/wordml" xmlns:w15="http://schemas.microsoft.com/office/word/2012/wordml" xmlns:w16cid="http://schemas.microsoft.com/office/word/2016/wordml/cid" xmlns:w16se="http://schemas.microsoft.com/office/word/2015/wordml/symex" xmlns:wpg="http://schemas.microsoft.com/office/word/2010/wordprocessingGroup" xmlns:wpi="http://schemas.microsoft.com/office/word/2010/wordprocessingInk" xmlns:wne="http://schemas.microsoft.com/office/word/2006/wordml" xmlns:wps="http://schemas.microsoft.com/office/word/2010/wordprocessingShape" mc:Ignorable="w14 w15 w16se w16cid wp14">
   <w:footnote w:type="separator" w:id="-1">
@@ -733,36 +871,6 @@
     </w:p>
   </w:footnote>
 </w:footnotes>
-</file>
-
-<file path=word/header1.xml><?xml version="1.0" encoding="utf-8"?>
-<w:hdr xmlns:wpc="http://schemas.microsoft.com/office/word/2010/wordprocessingCanvas" xmlns:cx="http://schemas.microsoft.com/office/drawing/2014/chartex" xmlns:cx1="http://schemas.microsoft.com/office/drawing/2015/9/8/chartex" xmlns:cx2="http://schemas.microsoft.com/office/drawing/2015/10/21/chartex" xmlns:cx3="http://schemas.microsoft.com/office/drawing/2016/5/9/chartex" xmlns:cx4="http://schemas.microsoft.com/office/drawing/2016/5/10/chartex" xmlns:cx5="http://schemas.microsoft.com/office/drawing/2016/5/11/chartex" xmlns:cx6="http://schemas.microsoft.com/office/drawing/2016/5/12/chartex" xmlns:cx7="http://schemas.microsoft.com/office/drawing/2016/5/13/chartex" xmlns:cx8="http://schemas.microsoft.com/office/drawing/2016/5/14/chartex" xmlns:mc="http://schemas.openxmlformats.org/markup-compatibility/2006" xmlns:aink="http://schemas.microsoft.com/office/drawing/2016/ink" xmlns:am3d="http://schemas.microsoft.com/office/drawing/2017/model3d" xmlns:o="urn:schemas-microsoft-com:office:office" xmlns:r="http://schemas.openxmlformats.org/officeDocument/2006/relationships" xmlns:m="http://schemas.openxmlformats.org/officeDocument/2006/math" xmlns:v="urn:schemas-microsoft-com:vml" xmlns:wp14="http://schemas.microsoft.com/office/word/2010/wordprocessingDrawing" xmlns:wp="http://schemas.openxmlformats.org/drawingml/2006/wordprocessingDrawing" xmlns:w10="urn:schemas-microsoft-com:office:word" xmlns:w="http://schemas.openxmlformats.org/wordprocessingml/2006/main" xmlns:w14="http://schemas.microsoft.com/office/word/2010/wordml" xmlns:w15="http://schemas.microsoft.com/office/word/2012/wordml" xmlns:w16cid="http://schemas.microsoft.com/office/word/2016/wordml/cid" xmlns:w16se="http://schemas.microsoft.com/office/word/2015/wordml/symex" xmlns:wpg="http://schemas.microsoft.com/office/word/2010/wordprocessingGroup" xmlns:wpi="http://schemas.microsoft.com/office/word/2010/wordprocessingInk" xmlns:wne="http://schemas.microsoft.com/office/word/2006/wordml" xmlns:wps="http://schemas.microsoft.com/office/word/2010/wordprocessingShape" mc:Ignorable="w14 w15 w16se w16cid wp14">
-  <w:p>
-    <w:pPr>
-      <w:pStyle w:val="Header"/>
-    </w:pPr>
-  </w:p>
-</w:hdr>
-</file>
-
-<file path=word/header2.xml><?xml version="1.0" encoding="utf-8"?>
-<w:hdr xmlns:wpc="http://schemas.microsoft.com/office/word/2010/wordprocessingCanvas" xmlns:cx="http://schemas.microsoft.com/office/drawing/2014/chartex" xmlns:cx1="http://schemas.microsoft.com/office/drawing/2015/9/8/chartex" xmlns:cx2="http://schemas.microsoft.com/office/drawing/2015/10/21/chartex" xmlns:cx3="http://schemas.microsoft.com/office/drawing/2016/5/9/chartex" xmlns:cx4="http://schemas.microsoft.com/office/drawing/2016/5/10/chartex" xmlns:cx5="http://schemas.microsoft.com/office/drawing/2016/5/11/chartex" xmlns:cx6="http://schemas.microsoft.com/office/drawing/2016/5/12/chartex" xmlns:cx7="http://schemas.microsoft.com/office/drawing/2016/5/13/chartex" xmlns:cx8="http://schemas.microsoft.com/office/drawing/2016/5/14/chartex" xmlns:mc="http://schemas.openxmlformats.org/markup-compatibility/2006" xmlns:aink="http://schemas.microsoft.com/office/drawing/2016/ink" xmlns:am3d="http://schemas.microsoft.com/office/drawing/2017/model3d" xmlns:o="urn:schemas-microsoft-com:office:office" xmlns:r="http://schemas.openxmlformats.org/officeDocument/2006/relationships" xmlns:m="http://schemas.openxmlformats.org/officeDocument/2006/math" xmlns:v="urn:schemas-microsoft-com:vml" xmlns:wp14="http://schemas.microsoft.com/office/word/2010/wordprocessingDrawing" xmlns:wp="http://schemas.openxmlformats.org/drawingml/2006/wordprocessingDrawing" xmlns:w10="urn:schemas-microsoft-com:office:word" xmlns:w="http://schemas.openxmlformats.org/wordprocessingml/2006/main" xmlns:w14="http://schemas.microsoft.com/office/word/2010/wordml" xmlns:w15="http://schemas.microsoft.com/office/word/2012/wordml" xmlns:w16cid="http://schemas.microsoft.com/office/word/2016/wordml/cid" xmlns:w16se="http://schemas.microsoft.com/office/word/2015/wordml/symex" xmlns:wpg="http://schemas.microsoft.com/office/word/2010/wordprocessingGroup" xmlns:wpi="http://schemas.microsoft.com/office/word/2010/wordprocessingInk" xmlns:wne="http://schemas.microsoft.com/office/word/2006/wordml" xmlns:wps="http://schemas.microsoft.com/office/word/2010/wordprocessingShape" mc:Ignorable="w14 w15 w16se w16cid wp14">
-  <w:p>
-    <w:pPr>
-      <w:pStyle w:val="Header"/>
-    </w:pPr>
-  </w:p>
-</w:hdr>
-</file>
-
-<file path=word/header3.xml><?xml version="1.0" encoding="utf-8"?>
-<w:hdr xmlns:wpc="http://schemas.microsoft.com/office/word/2010/wordprocessingCanvas" xmlns:cx="http://schemas.microsoft.com/office/drawing/2014/chartex" xmlns:cx1="http://schemas.microsoft.com/office/drawing/2015/9/8/chartex" xmlns:cx2="http://schemas.microsoft.com/office/drawing/2015/10/21/chartex" xmlns:cx3="http://schemas.microsoft.com/office/drawing/2016/5/9/chartex" xmlns:cx4="http://schemas.microsoft.com/office/drawing/2016/5/10/chartex" xmlns:cx5="http://schemas.microsoft.com/office/drawing/2016/5/11/chartex" xmlns:cx6="http://schemas.microsoft.com/office/drawing/2016/5/12/chartex" xmlns:cx7="http://schemas.microsoft.com/office/drawing/2016/5/13/chartex" xmlns:cx8="http://schemas.microsoft.com/office/drawing/2016/5/14/chartex" xmlns:mc="http://schemas.openxmlformats.org/markup-compatibility/2006" xmlns:aink="http://schemas.microsoft.com/office/drawing/2016/ink" xmlns:am3d="http://schemas.microsoft.com/office/drawing/2017/model3d" xmlns:o="urn:schemas-microsoft-com:office:office" xmlns:r="http://schemas.openxmlformats.org/officeDocument/2006/relationships" xmlns:m="http://schemas.openxmlformats.org/officeDocument/2006/math" xmlns:v="urn:schemas-microsoft-com:vml" xmlns:wp14="http://schemas.microsoft.com/office/word/2010/wordprocessingDrawing" xmlns:wp="http://schemas.openxmlformats.org/drawingml/2006/wordprocessingDrawing" xmlns:w10="urn:schemas-microsoft-com:office:word" xmlns:w="http://schemas.openxmlformats.org/wordprocessingml/2006/main" xmlns:w14="http://schemas.microsoft.com/office/word/2010/wordml" xmlns:w15="http://schemas.microsoft.com/office/word/2012/wordml" xmlns:w16cid="http://schemas.microsoft.com/office/word/2016/wordml/cid" xmlns:w16se="http://schemas.microsoft.com/office/word/2015/wordml/symex" xmlns:wpg="http://schemas.microsoft.com/office/word/2010/wordprocessingGroup" xmlns:wpi="http://schemas.microsoft.com/office/word/2010/wordprocessingInk" xmlns:wne="http://schemas.microsoft.com/office/word/2006/wordml" xmlns:wps="http://schemas.microsoft.com/office/word/2010/wordprocessingShape" mc:Ignorable="w14 w15 w16se w16cid wp14">
-  <w:p>
-    <w:pPr>
-      <w:pStyle w:val="Header"/>
-    </w:pPr>
-  </w:p>
-</w:hdr>
 </file>
 
 <file path=word/numbering.xml><?xml version="1.0" encoding="utf-8"?>
@@ -1158,7 +1266,7 @@
     </w:rPrDefault>
     <w:pPrDefault/>
   </w:docDefaults>
-  <w:latentStyles w:defLockedState="0" w:defUIPriority="99" w:defSemiHidden="0" w:defUnhideWhenUsed="0" w:defQFormat="0" w:count="375">
+  <w:latentStyles w:defLockedState="0" w:defUIPriority="99" w:defSemiHidden="0" w:defUnhideWhenUsed="0" w:defQFormat="0" w:count="376">
     <w:lsdException w:name="Normal" w:uiPriority="0" w:qFormat="1"/>
     <w:lsdException w:name="heading 1" w:uiPriority="9" w:qFormat="1"/>
     <w:lsdException w:name="heading 2" w:semiHidden="1" w:uiPriority="9" w:unhideWhenUsed="1" w:qFormat="1"/>
@@ -1264,7 +1372,6 @@
     <w:lsdException w:name="HTML Sample" w:semiHidden="1" w:unhideWhenUsed="1"/>
     <w:lsdException w:name="HTML Typewriter" w:semiHidden="1" w:unhideWhenUsed="1"/>
     <w:lsdException w:name="HTML Variable" w:semiHidden="1" w:unhideWhenUsed="1"/>
-    <w:lsdException w:name="Normal Table" w:semiHidden="1" w:unhideWhenUsed="1"/>
     <w:lsdException w:name="annotation subject" w:semiHidden="1" w:unhideWhenUsed="1"/>
     <w:lsdException w:name="No List" w:semiHidden="1" w:unhideWhenUsed="1"/>
     <w:lsdException w:name="Outline List 1" w:semiHidden="1" w:unhideWhenUsed="1"/>
@@ -1311,10 +1418,8 @@
     <w:lsdException w:name="Table Subtle 2" w:semiHidden="1" w:unhideWhenUsed="1"/>
     <w:lsdException w:name="Table Web 1" w:semiHidden="1" w:unhideWhenUsed="1"/>
     <w:lsdException w:name="Table Web 2" w:semiHidden="1" w:unhideWhenUsed="1"/>
-    <w:lsdException w:name="Table Web 3" w:semiHidden="1" w:unhideWhenUsed="1"/>
     <w:lsdException w:name="Balloon Text" w:semiHidden="1" w:unhideWhenUsed="1"/>
     <w:lsdException w:name="Table Grid" w:uiPriority="39"/>
-    <w:lsdException w:name="Table Theme" w:semiHidden="1" w:unhideWhenUsed="1"/>
     <w:lsdException w:name="Placeholder Text" w:semiHidden="1"/>
     <w:lsdException w:name="No Spacing" w:uiPriority="1" w:qFormat="1"/>
     <w:lsdException w:name="Light Shading" w:uiPriority="60"/>
@@ -1532,6 +1637,7 @@
     <w:lsdException w:name="List Table 7 Colorful Accent 6" w:uiPriority="52"/>
     <w:lsdException w:name="Mention" w:semiHidden="1" w:unhideWhenUsed="1"/>
     <w:lsdException w:name="Smart Hyperlink" w:semiHidden="1" w:unhideWhenUsed="1"/>
+    <w:lsdException w:name="Smart Link" w:semiHidden="1" w:unhideWhenUsed="1"/>
   </w:latentStyles>
   <w:style w:type="paragraph" w:default="1" w:styleId="Normal">
     <w:name w:val="Normal"/>
@@ -1660,6 +1766,33 @@
       <w:rFonts w:ascii="Helvetica" w:eastAsia="Arial Unicode MS" w:hAnsi="Arial Unicode MS" w:cs="Arial Unicode MS"/>
       <w:color w:val="000000"/>
       <w:bdr w:val="nil"/>
+    </w:rPr>
+  </w:style>
+  <w:style w:type="paragraph" w:styleId="BalloonText">
+    <w:name w:val="Balloon Text"/>
+    <w:basedOn w:val="Normal"/>
+    <w:link w:val="BalloonTextChar"/>
+    <w:uiPriority w:val="99"/>
+    <w:semiHidden/>
+    <w:unhideWhenUsed/>
+    <w:rsid w:val="00761DCB"/>
+    <w:rPr>
+      <w:rFonts w:ascii="Times New Roman" w:hAnsi="Times New Roman" w:cs="Times New Roman"/>
+      <w:sz w:val="18"/>
+      <w:szCs w:val="18"/>
+    </w:rPr>
+  </w:style>
+  <w:style w:type="character" w:customStyle="1" w:styleId="BalloonTextChar">
+    <w:name w:val="Balloon Text Char"/>
+    <w:basedOn w:val="DefaultParagraphFont"/>
+    <w:link w:val="BalloonText"/>
+    <w:uiPriority w:val="99"/>
+    <w:semiHidden/>
+    <w:rsid w:val="00761DCB"/>
+    <w:rPr>
+      <w:rFonts w:ascii="Times New Roman" w:hAnsi="Times New Roman" w:cs="Times New Roman"/>
+      <w:sz w:val="18"/>
+      <w:szCs w:val="18"/>
     </w:rPr>
   </w:style>
 </w:styles>

</xml_diff>